<commit_message>
Falta terminar el ejercicio 12
</commit_message>
<xml_diff>
--- a/EJERCICIOS/Ejercicios UD8/Ejercicios UD8.docx
+++ b/EJERCICIOS/Ejercicios UD8/Ejercicios UD8.docx
@@ -626,6 +626,98 @@
         <w:jc w:val="both"/>
       </w:pPr>
       <w:r>
+        <w:t xml:space="preserve">Realiza un script que pregunte al usuario por un tamaño de </w:t>
+      </w:r>
+      <w:proofErr w:type="spellStart"/>
+      <w:r>
+        <w:t>array</w:t>
+      </w:r>
+      <w:proofErr w:type="spellEnd"/>
+      <w:r>
+        <w:t xml:space="preserve"> y pida tantos números como el tamaño indicado, de manera que los vaya almacenando en el </w:t>
+      </w:r>
+      <w:proofErr w:type="spellStart"/>
+      <w:r>
+        <w:t>array</w:t>
+      </w:r>
+      <w:proofErr w:type="spellEnd"/>
+      <w:r>
+        <w:t xml:space="preserve">. Una vez pedidos todos los datos, imprima por pantalla el </w:t>
+      </w:r>
+      <w:proofErr w:type="spellStart"/>
+      <w:r>
+        <w:t>array</w:t>
+      </w:r>
+      <w:proofErr w:type="spellEnd"/>
+      <w:r>
+        <w:t xml:space="preserve"> y la suma de todos sus elementos. El programa no se detendrá aquí, sino que continuará pidiendo números. Por cada número, debe eliminar el primer elemento del </w:t>
+      </w:r>
+      <w:proofErr w:type="spellStart"/>
+      <w:r>
+        <w:t>array</w:t>
+      </w:r>
+      <w:proofErr w:type="spellEnd"/>
+      <w:r>
+        <w:t xml:space="preserve">, añadir el nuevo número al final del </w:t>
+      </w:r>
+      <w:proofErr w:type="spellStart"/>
+      <w:r>
+        <w:t>array</w:t>
+      </w:r>
+      <w:proofErr w:type="spellEnd"/>
+      <w:r>
+        <w:t xml:space="preserve"> y actualizar la suma. Se continuará la ejecución hasta </w:t>
+      </w:r>
+      <w:r>
+        <w:lastRenderedPageBreak/>
+        <w:t>que se introduzca cualquier cosa que no sea un número positivo.</w:t>
+      </w:r>
+    </w:p>
+    <w:p>
+      <w:pPr>
+        <w:pStyle w:val="Encabezado"/>
+        <w:ind w:left="360"/>
+        <w:jc w:val="both"/>
+      </w:pPr>
+    </w:p>
+    <w:p>
+      <w:pPr>
+        <w:pStyle w:val="Encabezado"/>
+        <w:numPr>
+          <w:ilvl w:val="0"/>
+          <w:numId w:val="4"/>
+        </w:numPr>
+        <w:jc w:val="both"/>
+      </w:pPr>
+      <w:r>
+        <w:t xml:space="preserve">Crea una función que reciba un </w:t>
+      </w:r>
+      <w:proofErr w:type="spellStart"/>
+      <w:r>
+        <w:t>array</w:t>
+      </w:r>
+      <w:proofErr w:type="spellEnd"/>
+      <w:r>
+        <w:t xml:space="preserve"> con números y los ordene de mayor a menor.</w:t>
+      </w:r>
+      <w:bookmarkStart w:id="0" w:name="_GoBack"/>
+      <w:bookmarkEnd w:id="0"/>
+    </w:p>
+    <w:p>
+      <w:pPr>
+        <w:pStyle w:val="Prrafodelista"/>
+      </w:pPr>
+    </w:p>
+    <w:p>
+      <w:pPr>
+        <w:pStyle w:val="Encabezado"/>
+        <w:numPr>
+          <w:ilvl w:val="0"/>
+          <w:numId w:val="4"/>
+        </w:numPr>
+        <w:jc w:val="both"/>
+      </w:pPr>
+      <w:r>
         <w:t xml:space="preserve">A partir </w:t>
       </w:r>
       <w:r>
@@ -698,7 +790,6 @@
         <w:jc w:val="both"/>
       </w:pPr>
       <w:r>
-        <w:lastRenderedPageBreak/>
         <w:t>Número de enlaces del tercer párrafo</w:t>
       </w:r>
     </w:p>
@@ -1043,6 +1134,7 @@
           <w:noProof/>
           <w:lang w:eastAsia="es-ES"/>
         </w:rPr>
+        <w:lastRenderedPageBreak/>
         <w:drawing>
           <wp:anchor distT="0" distB="0" distL="114300" distR="114300" simplePos="0" relativeHeight="251659264" behindDoc="0" locked="0" layoutInCell="1" allowOverlap="1" wp14:anchorId="4C8279A2" wp14:editId="44810CB3">
             <wp:simplePos x="0" y="0"/>
@@ -1186,11 +1278,7 @@
         <w:t>Crear un script</w:t>
       </w:r>
       <w:r>
-        <w:t xml:space="preserve"> que informe al usuario en que zona de la pantalla ha pulsado el ratón. Las zonas definidas son las siguientes: izquierda arriba, izquierda abajo, derecha arriba y derecha abajo. Para determinar el tamaño de la ventana del </w:t>
-      </w:r>
-      <w:r>
-        <w:lastRenderedPageBreak/>
-        <w:t xml:space="preserve">navegador, utilizar la función </w:t>
+        <w:t xml:space="preserve"> que informe al usuario en que zona de la pantalla ha pulsado el ratón. Las zonas definidas son las siguientes: izquierda arriba, izquierda abajo, derecha arriba y derecha abajo. Para determinar el tamaño de la ventana del navegador, utilizar la función </w:t>
       </w:r>
       <w:proofErr w:type="spellStart"/>
       <w:r>
@@ -1236,7 +1324,13 @@
         <w:jc w:val="both"/>
       </w:pPr>
       <w:r>
-        <w:t>Crear una página web (con Bootstrap4) que contenga una cabecera, un pie de página y un formulario de registro que solicite, al menos, los siguientes datos:</w:t>
+        <w:t xml:space="preserve">Crear una página web (con </w:t>
+      </w:r>
+      <w:r>
+        <w:t>BS5</w:t>
+      </w:r>
+      <w:r>
+        <w:t>) que contenga una cabecera, un pie de página y un formulario de registro que solicite, al menos, los siguientes datos:</w:t>
       </w:r>
     </w:p>
     <w:p>
@@ -1660,7 +1754,15 @@
           <w:rFonts w:eastAsia="Calibri"/>
           <w:kern w:val="2"/>
         </w:rPr>
-        <w:t xml:space="preserve">), que comprobará que la letra del DNI es la correcta. Además, dejará la letra en mayúscula, aunque se haya escrito en minúscula. Puedes ayudarte del código realizado en el ejercicio 6 del boletín anterior. </w:t>
+        <w:t xml:space="preserve">), que comprobará que la letra del DNI es la </w:t>
+      </w:r>
+      <w:r>
+        <w:rPr>
+          <w:rFonts w:eastAsia="Calibri"/>
+          <w:kern w:val="2"/>
+        </w:rPr>
+        <w:lastRenderedPageBreak/>
+        <w:t xml:space="preserve">correcta. Además, dejará la letra en mayúscula, aunque se haya escrito en minúscula. Puedes ayudarte del código realizado en el ejercicio 6 del boletín anterior. </w:t>
       </w:r>
     </w:p>
     <w:p>
@@ -1838,7 +1940,6 @@
           <w:rFonts w:eastAsia="Calibri"/>
           <w:kern w:val="2"/>
         </w:rPr>
-        <w:lastRenderedPageBreak/>
         <w:t xml:space="preserve">Crea el método </w:t>
       </w:r>
       <w:proofErr w:type="spellStart"/>
@@ -2368,6 +2469,7 @@
           <w:kern w:val="2"/>
           <w:lang w:eastAsia="es-ES"/>
         </w:rPr>
+        <w:lastRenderedPageBreak/>
         <w:drawing>
           <wp:inline distT="0" distB="0" distL="0" distR="0">
             <wp:extent cx="2681811" cy="2247900"/>
@@ -2484,15 +2586,7 @@
           <w:rFonts w:eastAsia="Calibri"/>
           <w:kern w:val="2"/>
         </w:rPr>
-        <w:t xml:space="preserve">Se trata de crear un generador de colores aleatorios. Cada vez que se pulsa en el </w:t>
-      </w:r>
-      <w:r>
-        <w:rPr>
-          <w:rFonts w:eastAsia="Calibri"/>
-          <w:kern w:val="2"/>
-        </w:rPr>
-        <w:lastRenderedPageBreak/>
-        <w:t>botón de "Generar Color" se debe:</w:t>
+        <w:t>Se trata de crear un generador de colores aleatorios. Cada vez que se pulsa en el botón de "Generar Color" se debe:</w:t>
       </w:r>
     </w:p>
     <w:p>
@@ -2720,8 +2814,6 @@
           <w:kern w:val="2"/>
         </w:rPr>
       </w:pPr>
-      <w:bookmarkStart w:id="0" w:name="_GoBack"/>
-      <w:bookmarkEnd w:id="0"/>
     </w:p>
     <w:p>
       <w:pPr>
@@ -2979,7 +3071,7 @@
         <w:noProof/>
         <w:sz w:val="20"/>
       </w:rPr>
-      <w:t>6</w:t>
+      <w:t>4</w:t>
     </w:r>
     <w:r>
       <w:rPr>
@@ -6345,7 +6437,7 @@
 </file>
 
 <file path=customXml/itemProps1.xml><?xml version="1.0" encoding="utf-8"?>
-<ds:datastoreItem xmlns:ds="http://schemas.openxmlformats.org/officeDocument/2006/customXml" ds:itemID="{2F32A23F-E746-4916-BAE1-34FD2BCEFEE8}">
+<ds:datastoreItem xmlns:ds="http://schemas.openxmlformats.org/officeDocument/2006/customXml" ds:itemID="{7648DEC3-98D0-4F1E-8ACA-8230DDDEEC6D}">
   <ds:schemaRefs>
     <ds:schemaRef ds:uri="http://schemas.openxmlformats.org/officeDocument/2006/bibliography"/>
   </ds:schemaRefs>

</xml_diff>